<commit_message>
switched back to homoj in promo material
</commit_message>
<xml_diff>
--- a/Esperanto/promo material/1-1-ratio-banner.docx
+++ b/Esperanto/promo material/1-1-ratio-banner.docx
@@ -3,69 +3,6 @@
 <w:document xmlns:wpc="http://schemas.microsoft.com/office/word/2010/wordprocessingCanvas" xmlns:cx="http://schemas.microsoft.com/office/drawing/2014/chartex" xmlns:cx1="http://schemas.microsoft.com/office/drawing/2015/9/8/chartex" xmlns:cx2="http://schemas.microsoft.com/office/drawing/2015/10/21/chartex" xmlns:cx3="http://schemas.microsoft.com/office/drawing/2016/5/9/chartex" xmlns:cx4="http://schemas.microsoft.com/office/drawing/2016/5/10/chartex" xmlns:cx5="http://schemas.microsoft.com/office/drawing/2016/5/11/chartex" xmlns:cx6="http://schemas.microsoft.com/office/drawing/2016/5/12/chartex" xmlns:cx7="http://schemas.microsoft.com/office/drawing/2016/5/13/chartex" xmlns:cx8="http://schemas.microsoft.com/office/drawing/2016/5/14/chartex" xmlns:mc="http://schemas.openxmlformats.org/markup-compatibility/2006" xmlns:aink="http://schemas.microsoft.com/office/drawing/2016/ink" xmlns:am3d="http://schemas.microsoft.com/office/drawing/2017/model3d" xmlns:o="urn:schemas-microsoft-com:office:office" xmlns:r="http://schemas.openxmlformats.org/officeDocument/2006/relationships" xmlns:m="http://schemas.openxmlformats.org/officeDocument/2006/math" xmlns:v="urn:schemas-microsoft-com:vml" xmlns:wp14="http://schemas.microsoft.com/office/word/2010/wordprocessingDrawing" xmlns:wp="http://schemas.openxmlformats.org/drawingml/2006/wordprocessingDrawing" xmlns:w10="urn:schemas-microsoft-com:office:word" xmlns:w="http://schemas.openxmlformats.org/wordprocessingml/2006/main" xmlns:w14="http://schemas.microsoft.com/office/word/2010/wordml" xmlns:w15="http://schemas.microsoft.com/office/word/2012/wordml" xmlns:w16cid="http://schemas.microsoft.com/office/word/2016/wordml/cid" xmlns:w16se="http://schemas.microsoft.com/office/word/2015/wordml/symex" xmlns:wpg="http://schemas.microsoft.com/office/word/2010/wordprocessingGroup" xmlns:wpi="http://schemas.microsoft.com/office/word/2010/wordprocessingInk" xmlns:wne="http://schemas.microsoft.com/office/word/2006/wordml" xmlns:wps="http://schemas.microsoft.com/office/word/2010/wordprocessingShape" mc:Ignorable="w14 w15 w16se w16cid wp14">
   <w:body>
     <w:p>
-      <w:bookmarkStart w:id="0" w:name="_GoBack"/>
-      <w:bookmarkEnd w:id="0"/>
-      <w:r>
-        <w:rPr>
-          <w:noProof/>
-          <w:color w:val="CA78CC"/>
-        </w:rPr>
-        <w:drawing>
-          <wp:anchor distT="0" distB="0" distL="114300" distR="114300" simplePos="0" relativeHeight="251671552" behindDoc="1" locked="0" layoutInCell="1" allowOverlap="1" wp14:anchorId="01EC9FAB">
-            <wp:simplePos x="0" y="0"/>
-            <wp:positionH relativeFrom="column">
-              <wp:posOffset>10453370</wp:posOffset>
-            </wp:positionH>
-            <wp:positionV relativeFrom="paragraph">
-              <wp:posOffset>6938010</wp:posOffset>
-            </wp:positionV>
-            <wp:extent cx="3767455" cy="6425565"/>
-            <wp:effectExtent l="0" t="0" r="4445" b="635"/>
-            <wp:wrapNone/>
-            <wp:docPr id="4" name="Grafik 4"/>
-            <wp:cNvGraphicFramePr>
-              <a:graphicFrameLocks xmlns:a="http://schemas.openxmlformats.org/drawingml/2006/main" noChangeAspect="1"/>
-            </wp:cNvGraphicFramePr>
-            <a:graphic xmlns:a="http://schemas.openxmlformats.org/drawingml/2006/main">
-              <a:graphicData uri="http://schemas.openxmlformats.org/drawingml/2006/picture">
-                <pic:pic xmlns:pic="http://schemas.openxmlformats.org/drawingml/2006/picture">
-                  <pic:nvPicPr>
-                    <pic:cNvPr id="4" name="mars.png"/>
-                    <pic:cNvPicPr/>
-                  </pic:nvPicPr>
-                  <pic:blipFill>
-                    <a:blip r:embed="rId4">
-                      <a:extLst>
-                        <a:ext uri="{28A0092B-C50C-407E-A947-70E740481C1C}">
-                          <a14:useLocalDpi xmlns:a14="http://schemas.microsoft.com/office/drawing/2010/main" val="0"/>
-                        </a:ext>
-                      </a:extLst>
-                    </a:blip>
-                    <a:stretch>
-                      <a:fillRect/>
-                    </a:stretch>
-                  </pic:blipFill>
-                  <pic:spPr>
-                    <a:xfrm>
-                      <a:off x="0" y="0"/>
-                      <a:ext cx="3767455" cy="6425565"/>
-                    </a:xfrm>
-                    <a:prstGeom prst="rect">
-                      <a:avLst/>
-                    </a:prstGeom>
-                  </pic:spPr>
-                </pic:pic>
-              </a:graphicData>
-            </a:graphic>
-            <wp14:sizeRelH relativeFrom="margin">
-              <wp14:pctWidth>0</wp14:pctWidth>
-            </wp14:sizeRelH>
-            <wp14:sizeRelV relativeFrom="margin">
-              <wp14:pctHeight>0</wp14:pctHeight>
-            </wp14:sizeRelV>
-          </wp:anchor>
-        </w:drawing>
-      </w:r>
       <w:r>
         <w:rPr>
           <w:noProof/>
@@ -76,12 +13,12 @@
               <wp:anchor distT="152400" distB="152400" distL="152400" distR="152400" simplePos="0" relativeHeight="251664384" behindDoc="0" locked="0" layoutInCell="1" allowOverlap="1" wp14:anchorId="67C65453" wp14:editId="3E9DF3FB">
                 <wp:simplePos x="0" y="0"/>
                 <wp:positionH relativeFrom="margin">
-                  <wp:posOffset>838200</wp:posOffset>
+                  <wp:posOffset>1437005</wp:posOffset>
                 </wp:positionH>
                 <wp:positionV relativeFrom="line">
-                  <wp:posOffset>9493885</wp:posOffset>
+                  <wp:posOffset>9450705</wp:posOffset>
                 </wp:positionV>
-                <wp:extent cx="8077200" cy="2147570"/>
+                <wp:extent cx="6959600" cy="2147570"/>
                 <wp:effectExtent l="0" t="0" r="0" b="0"/>
                 <wp:wrapNone/>
                 <wp:docPr id="1073741826" name="officeArt object"/>
@@ -93,7 +30,7 @@
                       <wps:spPr>
                         <a:xfrm>
                           <a:off x="0" y="0"/>
-                          <a:ext cx="8077200" cy="2147570"/>
+                          <a:ext cx="6959600" cy="2147570"/>
                         </a:xfrm>
                         <a:prstGeom prst="rect">
                           <a:avLst/>
@@ -167,6 +104,19 @@
                               </w:rPr>
                               <w:t xml:space="preserve"> </w:t>
                             </w:r>
+                          </w:p>
+                          <w:p>
+                            <w:pPr>
+                              <w:pStyle w:val="a"/>
+                              <w:rPr>
+                                <w:rFonts w:ascii="Zilla Slab" w:hAnsi="Zilla Slab"/>
+                                <w:i/>
+                                <w:iCs/>
+                                <w:sz w:val="130"/>
+                                <w:szCs w:val="130"/>
+                                <w:shd w:val="clear" w:color="auto" w:fill="FEFEFE"/>
+                              </w:rPr>
+                            </w:pPr>
                             <w:proofErr w:type="spellStart"/>
                             <w:r>
                               <w:rPr>
@@ -212,8 +162,9 @@
                                 <w:sz w:val="130"/>
                                 <w:szCs w:val="130"/>
                                 <w:shd w:val="clear" w:color="auto" w:fill="FEFEFE"/>
-                              </w:rPr>
-                              <w:t>Esperantistoj</w:t>
+                                <w:lang w:val="x-none"/>
+                              </w:rPr>
+                              <w:t>homoj</w:t>
                             </w:r>
                             <w:proofErr w:type="spellEnd"/>
                             <w:r>
@@ -224,6 +175,7 @@
                                 <w:sz w:val="130"/>
                                 <w:szCs w:val="130"/>
                                 <w:shd w:val="clear" w:color="auto" w:fill="FEFEFE"/>
+                                <w:lang w:val="x-none"/>
                               </w:rPr>
                               <w:t xml:space="preserve"> </w:t>
                             </w:r>
@@ -275,7 +227,7 @@
                 <v:stroke joinstyle="miter"/>
                 <v:path gradientshapeok="t" o:connecttype="rect"/>
               </v:shapetype>
-              <v:shape id="officeArt object" o:spid="_x0000_s1026" type="#_x0000_t202" style="position:absolute;margin-left:66pt;margin-top:747.55pt;width:636pt;height:169.1pt;z-index:251664384;visibility:visible;mso-wrap-style:square;mso-width-percent:0;mso-height-percent:0;mso-wrap-distance-left:12pt;mso-wrap-distance-top:12pt;mso-wrap-distance-right:12pt;mso-wrap-distance-bottom:12pt;mso-position-horizontal:absolute;mso-position-horizontal-relative:margin;mso-position-vertical:absolute;mso-position-vertical-relative:line;mso-width-percent:0;mso-height-percent:0;mso-width-relative:margin;mso-height-relative:margin;v-text-anchor:top" o:gfxdata="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" filled="f" stroked="f" strokeweight="1pt">
+              <v:shape id="officeArt object" o:spid="_x0000_s1026" type="#_x0000_t202" style="position:absolute;margin-left:113.15pt;margin-top:744.15pt;width:548pt;height:169.1pt;z-index:251664384;visibility:visible;mso-wrap-style:square;mso-width-percent:0;mso-height-percent:0;mso-wrap-distance-left:12pt;mso-wrap-distance-top:12pt;mso-wrap-distance-right:12pt;mso-wrap-distance-bottom:12pt;mso-position-horizontal:absolute;mso-position-horizontal-relative:margin;mso-position-vertical:absolute;mso-position-vertical-relative:line;mso-width-percent:0;mso-height-percent:0;mso-width-relative:margin;mso-height-relative:margin;v-text-anchor:top" o:gfxdata="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" filled="f" stroked="f" strokeweight="1pt">
                 <v:stroke miterlimit="4"/>
                 <v:textbox inset="4pt,4pt,4pt,4pt">
                   <w:txbxContent>
@@ -339,6 +291,19 @@
                         </w:rPr>
                         <w:t xml:space="preserve"> </w:t>
                       </w:r>
+                    </w:p>
+                    <w:p>
+                      <w:pPr>
+                        <w:pStyle w:val="a"/>
+                        <w:rPr>
+                          <w:rFonts w:ascii="Zilla Slab" w:hAnsi="Zilla Slab"/>
+                          <w:i/>
+                          <w:iCs/>
+                          <w:sz w:val="130"/>
+                          <w:szCs w:val="130"/>
+                          <w:shd w:val="clear" w:color="auto" w:fill="FEFEFE"/>
+                        </w:rPr>
+                      </w:pPr>
                       <w:proofErr w:type="spellStart"/>
                       <w:r>
                         <w:rPr>
@@ -384,8 +349,9 @@
                           <w:sz w:val="130"/>
                           <w:szCs w:val="130"/>
                           <w:shd w:val="clear" w:color="auto" w:fill="FEFEFE"/>
-                        </w:rPr>
-                        <w:t>Esperantistoj</w:t>
+                          <w:lang w:val="x-none"/>
+                        </w:rPr>
+                        <w:t>homoj</w:t>
                       </w:r>
                       <w:proofErr w:type="spellEnd"/>
                       <w:r>
@@ -396,6 +362,7 @@
                           <w:sz w:val="130"/>
                           <w:szCs w:val="130"/>
                           <w:shd w:val="clear" w:color="auto" w:fill="FEFEFE"/>
+                          <w:lang w:val="x-none"/>
                         </w:rPr>
                         <w:t xml:space="preserve"> </w:t>
                       </w:r>
@@ -440,12 +407,12 @@
           <wp:anchor distT="152400" distB="152400" distL="152400" distR="152400" simplePos="0" relativeHeight="251663360" behindDoc="0" locked="0" layoutInCell="1" allowOverlap="1" wp14:anchorId="5A972952" wp14:editId="7419282C">
             <wp:simplePos x="0" y="0"/>
             <wp:positionH relativeFrom="margin">
-              <wp:posOffset>212090</wp:posOffset>
+              <wp:posOffset>623570</wp:posOffset>
             </wp:positionH>
             <wp:positionV relativeFrom="line">
-              <wp:posOffset>9305600</wp:posOffset>
+              <wp:posOffset>9311005</wp:posOffset>
             </wp:positionV>
-            <wp:extent cx="9911715" cy="2522220"/>
+            <wp:extent cx="9505315" cy="2522220"/>
             <wp:effectExtent l="0" t="0" r="0" b="5080"/>
             <wp:wrapThrough wrapText="bothSides" distL="152400" distR="152400">
               <wp:wrapPolygon edited="1">
@@ -477,7 +444,7 @@
                     </pic:cNvPicPr>
                   </pic:nvPicPr>
                   <pic:blipFill>
-                    <a:blip r:embed="rId5"/>
+                    <a:blip r:embed="rId4"/>
                     <a:srcRect/>
                     <a:stretch>
                       <a:fillRect/>
@@ -486,7 +453,7 @@
                   <pic:spPr>
                     <a:xfrm flipH="1">
                       <a:off x="0" y="0"/>
-                      <a:ext cx="9911715" cy="2522220"/>
+                      <a:ext cx="9505315" cy="2522220"/>
                     </a:xfrm>
                     <a:prstGeom prst="rect">
                       <a:avLst/>
@@ -496,6 +463,67 @@
                       <a:miter lim="400000"/>
                     </a:ln>
                     <a:effectLst/>
+                  </pic:spPr>
+                </pic:pic>
+              </a:graphicData>
+            </a:graphic>
+            <wp14:sizeRelH relativeFrom="margin">
+              <wp14:pctWidth>0</wp14:pctWidth>
+            </wp14:sizeRelH>
+            <wp14:sizeRelV relativeFrom="margin">
+              <wp14:pctHeight>0</wp14:pctHeight>
+            </wp14:sizeRelV>
+          </wp:anchor>
+        </w:drawing>
+      </w:r>
+      <w:r>
+        <w:rPr>
+          <w:noProof/>
+          <w:color w:val="CA78CC"/>
+        </w:rPr>
+        <w:drawing>
+          <wp:anchor distT="0" distB="0" distL="114300" distR="114300" simplePos="0" relativeHeight="251671552" behindDoc="1" locked="0" layoutInCell="1" allowOverlap="1" wp14:anchorId="01EC9FAB">
+            <wp:simplePos x="0" y="0"/>
+            <wp:positionH relativeFrom="column">
+              <wp:posOffset>10453370</wp:posOffset>
+            </wp:positionH>
+            <wp:positionV relativeFrom="paragraph">
+              <wp:posOffset>6938010</wp:posOffset>
+            </wp:positionV>
+            <wp:extent cx="3767455" cy="6425565"/>
+            <wp:effectExtent l="0" t="0" r="4445" b="635"/>
+            <wp:wrapNone/>
+            <wp:docPr id="4" name="Grafik 4"/>
+            <wp:cNvGraphicFramePr>
+              <a:graphicFrameLocks xmlns:a="http://schemas.openxmlformats.org/drawingml/2006/main" noChangeAspect="1"/>
+            </wp:cNvGraphicFramePr>
+            <a:graphic xmlns:a="http://schemas.openxmlformats.org/drawingml/2006/main">
+              <a:graphicData uri="http://schemas.openxmlformats.org/drawingml/2006/picture">
+                <pic:pic xmlns:pic="http://schemas.openxmlformats.org/drawingml/2006/picture">
+                  <pic:nvPicPr>
+                    <pic:cNvPr id="4" name="mars.png"/>
+                    <pic:cNvPicPr/>
+                  </pic:nvPicPr>
+                  <pic:blipFill>
+                    <a:blip r:embed="rId5">
+                      <a:extLst>
+                        <a:ext uri="{28A0092B-C50C-407E-A947-70E740481C1C}">
+                          <a14:useLocalDpi xmlns:a14="http://schemas.microsoft.com/office/drawing/2010/main" val="0"/>
+                        </a:ext>
+                      </a:extLst>
+                    </a:blip>
+                    <a:stretch>
+                      <a:fillRect/>
+                    </a:stretch>
+                  </pic:blipFill>
+                  <pic:spPr>
+                    <a:xfrm>
+                      <a:off x="0" y="0"/>
+                      <a:ext cx="3767455" cy="6425565"/>
+                    </a:xfrm>
+                    <a:prstGeom prst="rect">
+                      <a:avLst/>
+                    </a:prstGeom>
                   </pic:spPr>
                 </pic:pic>
               </a:graphicData>
@@ -1663,6 +1691,7 @@
           </mc:Fallback>
         </mc:AlternateContent>
       </w:r>
+      <w:bookmarkStart w:id="0" w:name="_GoBack"/>
       <w:r>
         <w:rPr>
           <w:rFonts w:ascii="Times New Roman" w:eastAsia="Times New Roman" w:hAnsi="Times New Roman" w:cs="Times New Roman"/>
@@ -1732,6 +1761,7 @@
           </wp:anchor>
         </w:drawing>
       </w:r>
+      <w:bookmarkEnd w:id="0"/>
     </w:p>
     <w:sectPr>
       <w:pgSz w:w="24940" w:h="24940"/>

</xml_diff>